<commit_message>
Refactor e modifiche sui casi d'uso committati
</commit_message>
<xml_diff>
--- a/Documents/Eat&Reorder - Use Cases documents/UC RFA Gestione Acquisto/RFA3.2 - RimuoviProdottoCarrello.docx
+++ b/Documents/Eat&Reorder - Use Cases documents/UC RFA Gestione Acquisto/RFA3.2 - RimuoviProdottoCarrello.docx
@@ -62,6 +62,14 @@
                 <w:b/>
                 <w:bCs/>
               </w:rPr>
+              <w:t xml:space="preserve">RFA3.2 - </w:t>
+            </w:r>
+            <w:proofErr w:type="spellStart"/>
+            <w:r>
+              <w:rPr>
+                <w:b/>
+                <w:bCs/>
+              </w:rPr>
               <w:t>Rim</w:t>
             </w:r>
             <w:r>
@@ -78,6 +86,7 @@
               </w:rPr>
               <w:t>ProdottoCarrello</w:t>
             </w:r>
+            <w:proofErr w:type="spellEnd"/>
           </w:p>
         </w:tc>
       </w:tr>
@@ -130,7 +139,14 @@
                 <w:b/>
                 <w:bCs/>
               </w:rPr>
-              <w:t xml:space="preserve">Inizializzato da Cliente </w:t>
+              <w:t>Iniziato</w:t>
+            </w:r>
+            <w:r>
+              <w:rPr>
+                <w:b/>
+                <w:bCs/>
+              </w:rPr>
+              <w:t xml:space="preserve"> da Cliente</w:t>
             </w:r>
           </w:p>
         </w:tc>
@@ -176,7 +192,23 @@
                 <w:b/>
                 <w:bCs/>
               </w:rPr>
-              <w:t>Il Cliente deve essere loggato nel Sistema</w:t>
+              <w:t xml:space="preserve">Il Cliente deve essere loggato nel </w:t>
+            </w:r>
+            <w:r>
+              <w:rPr>
+                <w:b/>
+                <w:bCs/>
+              </w:rPr>
+              <w:t>s</w:t>
+            </w:r>
+            <w:bookmarkStart w:id="0" w:name="_GoBack"/>
+            <w:bookmarkEnd w:id="0"/>
+            <w:r>
+              <w:rPr>
+                <w:b/>
+                <w:bCs/>
+              </w:rPr>
+              <w:t>istema</w:t>
             </w:r>
           </w:p>
           <w:p>
@@ -192,6 +224,21 @@
                 <w:bCs/>
               </w:rPr>
               <w:t>Il Cliente deve avere almeno un prodotto nel carrello</w:t>
+            </w:r>
+          </w:p>
+          <w:p>
+            <w:pPr>
+              <w:rPr>
+                <w:b/>
+                <w:bCs/>
+              </w:rPr>
+            </w:pPr>
+            <w:r>
+              <w:rPr>
+                <w:b/>
+                <w:bCs/>
+              </w:rPr>
+              <w:t>Il Cliente sta visualizzando i prodotti nel carrello</w:t>
             </w:r>
           </w:p>
         </w:tc>
@@ -293,9 +340,14 @@
             <w:tcW w:w="3539" w:type="dxa"/>
           </w:tcPr>
           <w:p>
-            <w:r>
-              <w:t>1.</w:t>
-            </w:r>
+            <w:pPr>
+              <w:pStyle w:val="Paragrafoelenco"/>
+              <w:numPr>
+                <w:ilvl w:val="0"/>
+                <w:numId w:val="1"/>
+              </w:numPr>
+              <w:ind w:left="362"/>
+            </w:pPr>
             <w:r>
               <w:t xml:space="preserve">Un </w:t>
             </w:r>
@@ -306,9 +358,18 @@
               <w:t xml:space="preserve"> dal carrello.</w:t>
             </w:r>
           </w:p>
-          <w:p>
-            <w:r>
-              <w:t>2.Il Cliente seleziona il prodotto e lo elimina</w:t>
+          <w:p/>
+          <w:p>
+            <w:pPr>
+              <w:pStyle w:val="Paragrafoelenco"/>
+              <w:numPr>
+                <w:ilvl w:val="0"/>
+                <w:numId w:val="1"/>
+              </w:numPr>
+              <w:ind w:left="362"/>
+            </w:pPr>
+            <w:r>
+              <w:t>Il Cliente seleziona il prodotto e lo elimina</w:t>
             </w:r>
           </w:p>
         </w:tc>
@@ -316,12 +377,23 @@
           <w:tcPr>
             <w:tcW w:w="4123" w:type="dxa"/>
           </w:tcPr>
-          <w:p>
-            <w:r>
-              <w:t>3</w:t>
-            </w:r>
-            <w:r>
-              <w:t>.Il Sistema elimina dal carrello il prodotto</w:t>
+          <w:p/>
+          <w:p/>
+          <w:p/>
+          <w:p/>
+          <w:p/>
+          <w:p/>
+          <w:p>
+            <w:pPr>
+              <w:pStyle w:val="Paragrafoelenco"/>
+              <w:numPr>
+                <w:ilvl w:val="0"/>
+                <w:numId w:val="1"/>
+              </w:numPr>
+              <w:ind w:left="374"/>
+            </w:pPr>
+            <w:r>
+              <w:t>Il Sistema elimina dal carrello il prodotto</w:t>
             </w:r>
             <w:r>
               <w:t xml:space="preserve"> e fa visualizzare il carrello aggiornato.</w:t>
@@ -385,7 +457,21 @@
                 <w:b/>
                 <w:bCs/>
               </w:rPr>
-              <w:t xml:space="preserve"> Prodotto non è più all’interno del carrello.</w:t>
+              <w:t xml:space="preserve"> </w:t>
+            </w:r>
+            <w:r>
+              <w:rPr>
+                <w:b/>
+                <w:bCs/>
+              </w:rPr>
+              <w:t>p</w:t>
+            </w:r>
+            <w:r>
+              <w:rPr>
+                <w:b/>
+                <w:bCs/>
+              </w:rPr>
+              <w:t>rodotto non è più all’interno del carrello.</w:t>
             </w:r>
           </w:p>
         </w:tc>
@@ -437,8 +523,6 @@
           <w:bCs/>
         </w:rPr>
       </w:pPr>
-      <w:bookmarkStart w:id="0" w:name="_GoBack"/>
-      <w:bookmarkEnd w:id="0"/>
     </w:p>
     <w:sectPr>
       <w:pgSz w:w="11906" w:h="16838"/>
@@ -448,6 +532,100 @@
     </w:sectPr>
   </w:body>
 </w:document>
+</file>
+
+<file path=word/numbering.xml><?xml version="1.0" encoding="utf-8"?>
+<w:numbering xmlns:wpc="http://schemas.microsoft.com/office/word/2010/wordprocessingCanvas" xmlns:cx="http://schemas.microsoft.com/office/drawing/2014/chartex" xmlns:cx1="http://schemas.microsoft.com/office/drawing/2015/9/8/chartex" xmlns:cx2="http://schemas.microsoft.com/office/drawing/2015/10/21/chartex" xmlns:cx3="http://schemas.microsoft.com/office/drawing/2016/5/9/chartex" xmlns:cx4="http://schemas.microsoft.com/office/drawing/2016/5/10/chartex" xmlns:cx5="http://schemas.microsoft.com/office/drawing/2016/5/11/chartex" xmlns:cx6="http://schemas.microsoft.com/office/drawing/2016/5/12/chartex" xmlns:cx7="http://schemas.microsoft.com/office/drawing/2016/5/13/chartex" xmlns:cx8="http://schemas.microsoft.com/office/drawing/2016/5/14/chartex" xmlns:mc="http://schemas.openxmlformats.org/markup-compatibility/2006" xmlns:aink="http://schemas.microsoft.com/office/drawing/2016/ink" xmlns:am3d="http://schemas.microsoft.com/office/drawing/2017/model3d" xmlns:o="urn:schemas-microsoft-com:office:office" xmlns:r="http://schemas.openxmlformats.org/officeDocument/2006/relationships" xmlns:m="http://schemas.openxmlformats.org/officeDocument/2006/math" xmlns:v="urn:schemas-microsoft-com:vml" xmlns:wp14="http://schemas.microsoft.com/office/word/2010/wordprocessingDrawing" xmlns:wp="http://schemas.openxmlformats.org/drawingml/2006/wordprocessingDrawing" xmlns:w10="urn:schemas-microsoft-com:office:word" xmlns:w="http://schemas.openxmlformats.org/wordprocessingml/2006/main" xmlns:w14="http://schemas.microsoft.com/office/word/2010/wordml" xmlns:w15="http://schemas.microsoft.com/office/word/2012/wordml" xmlns:w16cid="http://schemas.microsoft.com/office/word/2016/wordml/cid" xmlns:w16se="http://schemas.microsoft.com/office/word/2015/wordml/symex" xmlns:wpg="http://schemas.microsoft.com/office/word/2010/wordprocessingGroup" xmlns:wpi="http://schemas.microsoft.com/office/word/2010/wordprocessingInk" xmlns:wne="http://schemas.microsoft.com/office/word/2006/wordml" xmlns:wps="http://schemas.microsoft.com/office/word/2010/wordprocessingShape" mc:Ignorable="w14 w15 w16se w16cid wp14">
+  <w:abstractNum w:abstractNumId="0" w15:restartNumberingAfterBreak="0">
+    <w:nsid w:val="27120811"/>
+    <w:multiLevelType w:val="hybridMultilevel"/>
+    <w:tmpl w:val="83D405EC"/>
+    <w:lvl w:ilvl="0" w:tplc="0410000F">
+      <w:start w:val="1"/>
+      <w:numFmt w:val="decimal"/>
+      <w:lvlText w:val="%1."/>
+      <w:lvlJc w:val="left"/>
+      <w:pPr>
+        <w:ind w:left="720" w:hanging="360"/>
+      </w:pPr>
+    </w:lvl>
+    <w:lvl w:ilvl="1" w:tplc="04100019" w:tentative="1">
+      <w:start w:val="1"/>
+      <w:numFmt w:val="lowerLetter"/>
+      <w:lvlText w:val="%2."/>
+      <w:lvlJc w:val="left"/>
+      <w:pPr>
+        <w:ind w:left="1440" w:hanging="360"/>
+      </w:pPr>
+    </w:lvl>
+    <w:lvl w:ilvl="2" w:tplc="0410001B" w:tentative="1">
+      <w:start w:val="1"/>
+      <w:numFmt w:val="lowerRoman"/>
+      <w:lvlText w:val="%3."/>
+      <w:lvlJc w:val="right"/>
+      <w:pPr>
+        <w:ind w:left="2160" w:hanging="180"/>
+      </w:pPr>
+    </w:lvl>
+    <w:lvl w:ilvl="3" w:tplc="0410000F" w:tentative="1">
+      <w:start w:val="1"/>
+      <w:numFmt w:val="decimal"/>
+      <w:lvlText w:val="%4."/>
+      <w:lvlJc w:val="left"/>
+      <w:pPr>
+        <w:ind w:left="2880" w:hanging="360"/>
+      </w:pPr>
+    </w:lvl>
+    <w:lvl w:ilvl="4" w:tplc="04100019" w:tentative="1">
+      <w:start w:val="1"/>
+      <w:numFmt w:val="lowerLetter"/>
+      <w:lvlText w:val="%5."/>
+      <w:lvlJc w:val="left"/>
+      <w:pPr>
+        <w:ind w:left="3600" w:hanging="360"/>
+      </w:pPr>
+    </w:lvl>
+    <w:lvl w:ilvl="5" w:tplc="0410001B" w:tentative="1">
+      <w:start w:val="1"/>
+      <w:numFmt w:val="lowerRoman"/>
+      <w:lvlText w:val="%6."/>
+      <w:lvlJc w:val="right"/>
+      <w:pPr>
+        <w:ind w:left="4320" w:hanging="180"/>
+      </w:pPr>
+    </w:lvl>
+    <w:lvl w:ilvl="6" w:tplc="0410000F" w:tentative="1">
+      <w:start w:val="1"/>
+      <w:numFmt w:val="decimal"/>
+      <w:lvlText w:val="%7."/>
+      <w:lvlJc w:val="left"/>
+      <w:pPr>
+        <w:ind w:left="5040" w:hanging="360"/>
+      </w:pPr>
+    </w:lvl>
+    <w:lvl w:ilvl="7" w:tplc="04100019" w:tentative="1">
+      <w:start w:val="1"/>
+      <w:numFmt w:val="lowerLetter"/>
+      <w:lvlText w:val="%8."/>
+      <w:lvlJc w:val="left"/>
+      <w:pPr>
+        <w:ind w:left="5760" w:hanging="360"/>
+      </w:pPr>
+    </w:lvl>
+    <w:lvl w:ilvl="8" w:tplc="0410001B" w:tentative="1">
+      <w:start w:val="1"/>
+      <w:numFmt w:val="lowerRoman"/>
+      <w:lvlText w:val="%9."/>
+      <w:lvlJc w:val="right"/>
+      <w:pPr>
+        <w:ind w:left="6480" w:hanging="180"/>
+      </w:pPr>
+    </w:lvl>
+  </w:abstractNum>
+  <w:num w:numId="1">
+    <w:abstractNumId w:val="0"/>
+  </w:num>
+</w:numbering>
 </file>
 
 <file path=word/styles.xml><?xml version="1.0" encoding="utf-8"?>
@@ -896,6 +1074,17 @@
       </w:tblBorders>
     </w:tblPr>
   </w:style>
+  <w:style w:type="paragraph" w:styleId="Paragrafoelenco">
+    <w:name w:val="List Paragraph"/>
+    <w:basedOn w:val="Normale"/>
+    <w:uiPriority w:val="34"/>
+    <w:qFormat/>
+    <w:rsid w:val="00356EF7"/>
+    <w:pPr>
+      <w:ind w:left="720"/>
+      <w:contextualSpacing/>
+    </w:pPr>
+  </w:style>
 </w:styles>
 </file>
 

</xml_diff>